<commit_message>
Update effort log and add diagrams for sprint 2 submission Update effort log to include detailed information outlining my most recent efforts. Also, create a diagrams folder that contains use case diagram, domain class diagram, and design class diagram. Lastly, add sprint 1 and sprint 2 Power Point presetations. This commit ensures my branch is up-to-date with our teams most recent changes and efforts.
</commit_message>
<xml_diff>
--- a/docs/sprints/Sprint 1.docx
+++ b/docs/sprints/Sprint 1.docx
@@ -619,6 +619,18 @@
     </w:p>
     <w:p>
       <w:pPr>
+        <w:ind w:left="1440" w:firstLine="0"/>
+        <w:rPr/>
+      </w:pPr>
+      <w:r>
+        <w:rPr>
+          <w:rtl w:val="0"/>
+        </w:rPr>
+        <w:t xml:space="preserve">Web App:</w:t>
+      </w:r>
+    </w:p>
+    <w:p>
+      <w:pPr>
         <w:numPr>
           <w:ilvl w:val="2"/>
           <w:numId w:val="1"/>
@@ -630,7 +642,7 @@
         <w:rPr>
           <w:rtl w:val="0"/>
         </w:rPr>
-        <w:t xml:space="preserve">Visual Studio -&gt; free, only available for windows open source comes with a debugging tool</w:t>
+        <w:t xml:space="preserve">Visual Studio - Only available for windows, open source, comes with a debugging tool</w:t>
       </w:r>
     </w:p>
     <w:p>
@@ -642,7 +654,40 @@
         <w:rPr>
           <w:rtl w:val="0"/>
         </w:rPr>
-        <w:t xml:space="preserve">Supports -&gt; Python, HTML, CSS, Javascript, PHP, Sass. Node.js, Typescript</w:t>
+        <w:t xml:space="preserve">References:</w:t>
+      </w:r>
+    </w:p>
+    <w:p>
+      <w:pPr>
+        <w:ind w:left="2160" w:firstLine="0"/>
+        <w:rPr/>
+      </w:pPr>
+      <w:hyperlink r:id="rId7">
+        <w:r>
+          <w:rPr>
+            <w:color w:val="1155cc"/>
+            <w:u w:val="single"/>
+            <w:rtl w:val="0"/>
+          </w:rPr>
+          <w:t xml:space="preserve">https://visualstudio.microsoft.com/vs/features/web/languages/#:~:text=Visual%20Studio%20offers%20powerful%20HTML,and%20project%20types%20with%20ease.</w:t>
+        </w:r>
+      </w:hyperlink>
+      <w:r>
+        <w:rPr>
+          <w:rtl w:val="0"/>
+        </w:rPr>
+      </w:r>
+    </w:p>
+    <w:p>
+      <w:pPr>
+        <w:ind w:left="2160" w:firstLine="0"/>
+        <w:rPr/>
+      </w:pPr>
+      <w:r>
+        <w:rPr>
+          <w:rtl w:val="0"/>
+        </w:rPr>
+        <w:t xml:space="preserve">Supports - Python, HTML, CSS, Javascript, PHP, Sass. Node.js, Typescript etc.</w:t>
       </w:r>
     </w:p>
     <w:p>
@@ -658,7 +703,7 @@
         <w:rPr>
           <w:rtl w:val="0"/>
         </w:rPr>
-        <w:t xml:space="preserve">Atom-&gt; free, allows for real time collaboration on code, easy to use with Github</w:t>
+        <w:t xml:space="preserve">Atom- Open Source, allows for real time collaboration on code, easy to use with Github</w:t>
       </w:r>
     </w:p>
     <w:p>
@@ -670,7 +715,40 @@
         <w:rPr>
           <w:rtl w:val="0"/>
         </w:rPr>
-        <w:t xml:space="preserve">Supports -&gt; HTML, Java, JavaScript, JSON, Python, PHP, SQL, CSS, Node.js</w:t>
+        <w:t xml:space="preserve">References:</w:t>
+      </w:r>
+    </w:p>
+    <w:p>
+      <w:pPr>
+        <w:ind w:left="2160" w:firstLine="0"/>
+        <w:rPr/>
+      </w:pPr>
+      <w:hyperlink r:id="rId8">
+        <w:r>
+          <w:rPr>
+            <w:color w:val="1155cc"/>
+            <w:u w:val="single"/>
+            <w:rtl w:val="0"/>
+          </w:rPr>
+          <w:t xml:space="preserve">https://ide.atom.io/</w:t>
+        </w:r>
+      </w:hyperlink>
+      <w:r>
+        <w:rPr>
+          <w:rtl w:val="0"/>
+        </w:rPr>
+      </w:r>
+    </w:p>
+    <w:p>
+      <w:pPr>
+        <w:ind w:left="2160" w:firstLine="0"/>
+        <w:rPr/>
+      </w:pPr>
+      <w:r>
+        <w:rPr>
+          <w:rtl w:val="0"/>
+        </w:rPr>
+        <w:t xml:space="preserve">Supports - HTML, Java, JavaScript, JSON, Python, PHP, SQL, CSS, Node.js etc.</w:t>
       </w:r>
     </w:p>
     <w:p>
@@ -686,7 +764,7 @@
         <w:rPr>
           <w:rtl w:val="0"/>
         </w:rPr>
-        <w:t xml:space="preserve">Eclipse-&gt; free cross platform, mostly centered around Java</w:t>
+        <w:t xml:space="preserve">Eclipse: Open Source, cross platform, mostly centered around Java</w:t>
       </w:r>
     </w:p>
     <w:p>
@@ -698,7 +776,40 @@
         <w:rPr>
           <w:rtl w:val="0"/>
         </w:rPr>
-        <w:t xml:space="preserve">Supports -&gt; Python, Javascript, PHP, Java, Node.js</w:t>
+        <w:t xml:space="preserve">Supports - Python, Javascript, PHP, Java, Node.js etc.</w:t>
+      </w:r>
+    </w:p>
+    <w:p>
+      <w:pPr>
+        <w:ind w:left="2160" w:firstLine="0"/>
+        <w:rPr/>
+      </w:pPr>
+      <w:r>
+        <w:rPr>
+          <w:rtl w:val="0"/>
+        </w:rPr>
+        <w:t xml:space="preserve">References:</w:t>
+      </w:r>
+    </w:p>
+    <w:p>
+      <w:pPr>
+        <w:ind w:left="2160" w:firstLine="0"/>
+        <w:rPr/>
+      </w:pPr>
+      <w:hyperlink r:id="rId9">
+        <w:r>
+          <w:rPr>
+            <w:color w:val="1155cc"/>
+            <w:u w:val="single"/>
+            <w:rtl w:val="0"/>
+          </w:rPr>
+          <w:t xml:space="preserve">https://marketplace.eclipse.org/category/categories/programming-languages</w:t>
+        </w:r>
+      </w:hyperlink>
+      <w:r>
+        <w:rPr>
+          <w:rtl w:val="0"/>
+        </w:rPr>
       </w:r>
     </w:p>
     <w:p>
@@ -714,7 +825,7 @@
         <w:rPr>
           <w:rtl w:val="0"/>
         </w:rPr>
-        <w:t xml:space="preserve">Komodo -&gt;Comes with Debugging/Unit Testing, free, available cross platform. </w:t>
+        <w:t xml:space="preserve">Komodo - Comes with Debugging/Unit Testing, free, available cross platform. </w:t>
       </w:r>
     </w:p>
     <w:p>
@@ -726,7 +837,265 @@
         <w:rPr>
           <w:rtl w:val="0"/>
         </w:rPr>
-        <w:t xml:space="preserve">Supports -&gt; HTML, CSS, Python, Node.js, Javascript, PHP, Sass</w:t>
+        <w:t xml:space="preserve">Supports - HTML, CSS, Python, Node.js, Javascript, PHP, Sass</w:t>
+      </w:r>
+    </w:p>
+    <w:p>
+      <w:pPr>
+        <w:ind w:left="2160" w:firstLine="0"/>
+        <w:rPr/>
+      </w:pPr>
+      <w:r>
+        <w:rPr>
+          <w:rtl w:val="0"/>
+        </w:rPr>
+        <w:t xml:space="preserve">References:</w:t>
+      </w:r>
+    </w:p>
+    <w:p>
+      <w:pPr>
+        <w:ind w:left="2160" w:firstLine="0"/>
+        <w:rPr/>
+      </w:pPr>
+      <w:hyperlink r:id="rId10">
+        <w:r>
+          <w:rPr>
+            <w:color w:val="1155cc"/>
+            <w:u w:val="single"/>
+            <w:rtl w:val="0"/>
+          </w:rPr>
+          <w:t xml:space="preserve">https://www.activestate.com/products/komodo-ide/features/</w:t>
+        </w:r>
+      </w:hyperlink>
+      <w:r>
+        <w:rPr>
+          <w:rtl w:val="0"/>
+        </w:rPr>
+      </w:r>
+    </w:p>
+    <w:p>
+      <w:pPr>
+        <w:ind w:left="0" w:firstLine="0"/>
+        <w:rPr/>
+      </w:pPr>
+      <w:r>
+        <w:rPr>
+          <w:rtl w:val="0"/>
+        </w:rPr>
+        <w:tab/>
+        <w:tab/>
+        <w:t xml:space="preserve">Mobile App:</w:t>
+      </w:r>
+    </w:p>
+    <w:p>
+      <w:pPr>
+        <w:widowControl w:val="0"/>
+        <w:numPr>
+          <w:ilvl w:val="0"/>
+          <w:numId w:val="3"/>
+        </w:numPr>
+        <w:ind w:left="2160" w:hanging="360"/>
+        <w:rPr>
+          <w:color w:val="000000"/>
+          <w:sz w:val="24"/>
+          <w:szCs w:val="24"/>
+        </w:rPr>
+      </w:pPr>
+      <w:r>
+        <w:rPr>
+          <w:sz w:val="24"/>
+          <w:szCs w:val="24"/>
+          <w:rtl w:val="0"/>
+        </w:rPr>
+        <w:t xml:space="preserve">Android Studio - Free, available for Android development</w:t>
+      </w:r>
+    </w:p>
+    <w:p>
+      <w:pPr>
+        <w:widowControl w:val="0"/>
+        <w:numPr>
+          <w:ilvl w:val="1"/>
+          <w:numId w:val="3"/>
+        </w:numPr>
+        <w:ind w:left="2880" w:hanging="360"/>
+        <w:rPr>
+          <w:color w:val="000000"/>
+          <w:sz w:val="24"/>
+          <w:szCs w:val="24"/>
+        </w:rPr>
+      </w:pPr>
+      <w:r>
+        <w:rPr>
+          <w:sz w:val="24"/>
+          <w:szCs w:val="24"/>
+          <w:rtl w:val="0"/>
+        </w:rPr>
+        <w:t xml:space="preserve">Supports - Java and Kotlin</w:t>
+      </w:r>
+    </w:p>
+    <w:p>
+      <w:pPr>
+        <w:widowControl w:val="0"/>
+        <w:ind w:left="0" w:firstLine="0"/>
+        <w:rPr>
+          <w:sz w:val="24"/>
+          <w:szCs w:val="24"/>
+        </w:rPr>
+      </w:pPr>
+      <w:r>
+        <w:rPr>
+          <w:sz w:val="24"/>
+          <w:szCs w:val="24"/>
+          <w:rtl w:val="0"/>
+        </w:rPr>
+        <w:tab/>
+        <w:tab/>
+        <w:tab/>
+        <w:t xml:space="preserve">References:</w:t>
+      </w:r>
+    </w:p>
+    <w:p>
+      <w:pPr>
+        <w:widowControl w:val="0"/>
+        <w:ind w:left="0" w:firstLine="0"/>
+        <w:rPr>
+          <w:sz w:val="24"/>
+          <w:szCs w:val="24"/>
+        </w:rPr>
+      </w:pPr>
+      <w:r>
+        <w:rPr>
+          <w:sz w:val="24"/>
+          <w:szCs w:val="24"/>
+          <w:rtl w:val="0"/>
+        </w:rPr>
+        <w:tab/>
+        <w:tab/>
+        <w:tab/>
+        <w:tab/>
+      </w:r>
+      <w:hyperlink r:id="rId11">
+        <w:r>
+          <w:rPr>
+            <w:color w:val="1155cc"/>
+            <w:sz w:val="24"/>
+            <w:szCs w:val="24"/>
+            <w:u w:val="single"/>
+            <w:rtl w:val="0"/>
+          </w:rPr>
+          <w:t xml:space="preserve">https://developer.android.com/studio</w:t>
+        </w:r>
+      </w:hyperlink>
+      <w:r>
+        <w:rPr>
+          <w:rtl w:val="0"/>
+        </w:rPr>
+      </w:r>
+    </w:p>
+    <w:p>
+      <w:pPr>
+        <w:widowControl w:val="0"/>
+        <w:numPr>
+          <w:ilvl w:val="0"/>
+          <w:numId w:val="3"/>
+        </w:numPr>
+        <w:ind w:left="2160" w:hanging="360"/>
+        <w:rPr>
+          <w:color w:val="000000"/>
+          <w:sz w:val="24"/>
+          <w:szCs w:val="24"/>
+        </w:rPr>
+      </w:pPr>
+      <w:r>
+        <w:rPr>
+          <w:sz w:val="24"/>
+          <w:szCs w:val="24"/>
+          <w:rtl w:val="0"/>
+        </w:rPr>
+        <w:t xml:space="preserve">Xcode - Free, available for iOS development </w:t>
+      </w:r>
+    </w:p>
+    <w:p>
+      <w:pPr>
+        <w:widowControl w:val="0"/>
+        <w:numPr>
+          <w:ilvl w:val="1"/>
+          <w:numId w:val="3"/>
+        </w:numPr>
+        <w:ind w:left="2880" w:hanging="360"/>
+        <w:rPr>
+          <w:color w:val="000000"/>
+          <w:sz w:val="24"/>
+          <w:szCs w:val="24"/>
+        </w:rPr>
+      </w:pPr>
+      <w:r>
+        <w:rPr>
+          <w:sz w:val="24"/>
+          <w:szCs w:val="24"/>
+          <w:rtl w:val="0"/>
+        </w:rPr>
+        <w:t xml:space="preserve">Supports - Java, Python, Swift, Objective-C and frameworks such as Cocoa</w:t>
+      </w:r>
+    </w:p>
+    <w:p>
+      <w:pPr>
+        <w:widowControl w:val="0"/>
+        <w:ind w:left="1440" w:firstLine="720"/>
+        <w:rPr>
+          <w:sz w:val="24"/>
+          <w:szCs w:val="24"/>
+        </w:rPr>
+      </w:pPr>
+      <w:r>
+        <w:rPr>
+          <w:sz w:val="24"/>
+          <w:szCs w:val="24"/>
+          <w:rtl w:val="0"/>
+        </w:rPr>
+        <w:t xml:space="preserve">References:</w:t>
+      </w:r>
+    </w:p>
+    <w:p>
+      <w:pPr>
+        <w:widowControl w:val="0"/>
+        <w:ind w:left="2880" w:firstLine="0"/>
+        <w:rPr>
+          <w:sz w:val="24"/>
+          <w:szCs w:val="24"/>
+        </w:rPr>
+      </w:pPr>
+      <w:hyperlink r:id="rId12">
+        <w:r>
+          <w:rPr>
+            <w:color w:val="1155cc"/>
+            <w:sz w:val="24"/>
+            <w:szCs w:val="24"/>
+            <w:u w:val="single"/>
+            <w:rtl w:val="0"/>
+          </w:rPr>
+          <w:t xml:space="preserve">https://appleinsider.com/inside/xcode#:~:text=Xcode%20supports%20writing%20programs%20in,a%20number%20of%20other%20languages.</w:t>
+        </w:r>
+      </w:hyperlink>
+      <w:r>
+        <w:rPr>
+          <w:rtl w:val="0"/>
+        </w:rPr>
+      </w:r>
+    </w:p>
+    <w:p>
+      <w:pPr>
+        <w:widowControl w:val="0"/>
+        <w:ind w:left="2880" w:firstLine="0"/>
+        <w:rPr>
+          <w:sz w:val="24"/>
+          <w:szCs w:val="24"/>
+        </w:rPr>
+      </w:pPr>
+      <w:r>
+        <w:rPr>
+          <w:rtl w:val="0"/>
+        </w:rPr>
       </w:r>
     </w:p>
     <w:sectPr>
@@ -960,11 +1329,214 @@
       </w:rPr>
     </w:lvl>
   </w:abstractNum>
+  <w:abstractNum w:abstractNumId="3">
+    <w:lvl w:ilvl="0">
+      <w:start w:val="1"/>
+      <w:numFmt w:val="bullet"/>
+      <w:lvlText w:val="●"/>
+      <w:lvlJc w:val="right"/>
+      <w:pPr>
+        <w:ind w:left="2160" w:hanging="360"/>
+      </w:pPr>
+      <w:rPr>
+        <w:rFonts w:ascii="Arial" w:cs="Arial" w:eastAsia="Arial" w:hAnsi="Arial"/>
+        <w:b w:val="0"/>
+        <w:i w:val="0"/>
+        <w:smallCaps w:val="0"/>
+        <w:strike w:val="0"/>
+        <w:color w:val="595959"/>
+        <w:sz w:val="36"/>
+        <w:szCs w:val="36"/>
+        <w:u w:val="none"/>
+        <w:shd w:fill="auto" w:val="clear"/>
+        <w:vertAlign w:val="baseline"/>
+      </w:rPr>
+    </w:lvl>
+    <w:lvl w:ilvl="1">
+      <w:start w:val="1"/>
+      <w:numFmt w:val="bullet"/>
+      <w:lvlText w:val="○"/>
+      <w:lvlJc w:val="right"/>
+      <w:pPr>
+        <w:ind w:left="2880" w:hanging="360"/>
+      </w:pPr>
+      <w:rPr>
+        <w:rFonts w:ascii="Arial" w:cs="Arial" w:eastAsia="Arial" w:hAnsi="Arial"/>
+        <w:b w:val="0"/>
+        <w:i w:val="0"/>
+        <w:smallCaps w:val="0"/>
+        <w:strike w:val="0"/>
+        <w:color w:val="595959"/>
+        <w:sz w:val="28"/>
+        <w:szCs w:val="28"/>
+        <w:u w:val="none"/>
+        <w:shd w:fill="auto" w:val="clear"/>
+        <w:vertAlign w:val="baseline"/>
+      </w:rPr>
+    </w:lvl>
+    <w:lvl w:ilvl="2">
+      <w:start w:val="1"/>
+      <w:numFmt w:val="bullet"/>
+      <w:lvlText w:val="■"/>
+      <w:lvlJc w:val="right"/>
+      <w:pPr>
+        <w:ind w:left="3600" w:hanging="360"/>
+      </w:pPr>
+      <w:rPr>
+        <w:rFonts w:ascii="Arial" w:cs="Arial" w:eastAsia="Arial" w:hAnsi="Arial"/>
+        <w:b w:val="0"/>
+        <w:i w:val="0"/>
+        <w:smallCaps w:val="0"/>
+        <w:strike w:val="0"/>
+        <w:color w:val="595959"/>
+        <w:sz w:val="28"/>
+        <w:szCs w:val="28"/>
+        <w:u w:val="none"/>
+        <w:shd w:fill="auto" w:val="clear"/>
+        <w:vertAlign w:val="baseline"/>
+      </w:rPr>
+    </w:lvl>
+    <w:lvl w:ilvl="3">
+      <w:start w:val="1"/>
+      <w:numFmt w:val="bullet"/>
+      <w:lvlText w:val="●"/>
+      <w:lvlJc w:val="right"/>
+      <w:pPr>
+        <w:ind w:left="4320" w:hanging="360"/>
+      </w:pPr>
+      <w:rPr>
+        <w:rFonts w:ascii="Arial" w:cs="Arial" w:eastAsia="Arial" w:hAnsi="Arial"/>
+        <w:b w:val="0"/>
+        <w:i w:val="0"/>
+        <w:smallCaps w:val="0"/>
+        <w:strike w:val="0"/>
+        <w:color w:val="595959"/>
+        <w:sz w:val="28"/>
+        <w:szCs w:val="28"/>
+        <w:u w:val="none"/>
+        <w:shd w:fill="auto" w:val="clear"/>
+        <w:vertAlign w:val="baseline"/>
+      </w:rPr>
+    </w:lvl>
+    <w:lvl w:ilvl="4">
+      <w:start w:val="1"/>
+      <w:numFmt w:val="bullet"/>
+      <w:lvlText w:val="○"/>
+      <w:lvlJc w:val="right"/>
+      <w:pPr>
+        <w:ind w:left="5040" w:hanging="360"/>
+      </w:pPr>
+      <w:rPr>
+        <w:rFonts w:ascii="Arial" w:cs="Arial" w:eastAsia="Arial" w:hAnsi="Arial"/>
+        <w:b w:val="0"/>
+        <w:i w:val="0"/>
+        <w:smallCaps w:val="0"/>
+        <w:strike w:val="0"/>
+        <w:color w:val="595959"/>
+        <w:sz w:val="28"/>
+        <w:szCs w:val="28"/>
+        <w:u w:val="none"/>
+        <w:shd w:fill="auto" w:val="clear"/>
+        <w:vertAlign w:val="baseline"/>
+      </w:rPr>
+    </w:lvl>
+    <w:lvl w:ilvl="5">
+      <w:start w:val="1"/>
+      <w:numFmt w:val="bullet"/>
+      <w:lvlText w:val="■"/>
+      <w:lvlJc w:val="right"/>
+      <w:pPr>
+        <w:ind w:left="5760" w:hanging="360"/>
+      </w:pPr>
+      <w:rPr>
+        <w:rFonts w:ascii="Arial" w:cs="Arial" w:eastAsia="Arial" w:hAnsi="Arial"/>
+        <w:b w:val="0"/>
+        <w:i w:val="0"/>
+        <w:smallCaps w:val="0"/>
+        <w:strike w:val="0"/>
+        <w:color w:val="595959"/>
+        <w:sz w:val="28"/>
+        <w:szCs w:val="28"/>
+        <w:u w:val="none"/>
+        <w:shd w:fill="auto" w:val="clear"/>
+        <w:vertAlign w:val="baseline"/>
+      </w:rPr>
+    </w:lvl>
+    <w:lvl w:ilvl="6">
+      <w:start w:val="1"/>
+      <w:numFmt w:val="bullet"/>
+      <w:lvlText w:val="●"/>
+      <w:lvlJc w:val="right"/>
+      <w:pPr>
+        <w:ind w:left="6480" w:hanging="360"/>
+      </w:pPr>
+      <w:rPr>
+        <w:rFonts w:ascii="Arial" w:cs="Arial" w:eastAsia="Arial" w:hAnsi="Arial"/>
+        <w:b w:val="0"/>
+        <w:i w:val="0"/>
+        <w:smallCaps w:val="0"/>
+        <w:strike w:val="0"/>
+        <w:color w:val="595959"/>
+        <w:sz w:val="28"/>
+        <w:szCs w:val="28"/>
+        <w:u w:val="none"/>
+        <w:shd w:fill="auto" w:val="clear"/>
+        <w:vertAlign w:val="baseline"/>
+      </w:rPr>
+    </w:lvl>
+    <w:lvl w:ilvl="7">
+      <w:start w:val="1"/>
+      <w:numFmt w:val="bullet"/>
+      <w:lvlText w:val="○"/>
+      <w:lvlJc w:val="right"/>
+      <w:pPr>
+        <w:ind w:left="7200" w:hanging="360"/>
+      </w:pPr>
+      <w:rPr>
+        <w:rFonts w:ascii="Arial" w:cs="Arial" w:eastAsia="Arial" w:hAnsi="Arial"/>
+        <w:b w:val="0"/>
+        <w:i w:val="0"/>
+        <w:smallCaps w:val="0"/>
+        <w:strike w:val="0"/>
+        <w:color w:val="595959"/>
+        <w:sz w:val="28"/>
+        <w:szCs w:val="28"/>
+        <w:u w:val="none"/>
+        <w:shd w:fill="auto" w:val="clear"/>
+        <w:vertAlign w:val="baseline"/>
+      </w:rPr>
+    </w:lvl>
+    <w:lvl w:ilvl="8">
+      <w:start w:val="1"/>
+      <w:numFmt w:val="bullet"/>
+      <w:lvlText w:val="■"/>
+      <w:lvlJc w:val="right"/>
+      <w:pPr>
+        <w:ind w:left="7920" w:hanging="360"/>
+      </w:pPr>
+      <w:rPr>
+        <w:rFonts w:ascii="Arial" w:cs="Arial" w:eastAsia="Arial" w:hAnsi="Arial"/>
+        <w:b w:val="0"/>
+        <w:i w:val="0"/>
+        <w:smallCaps w:val="0"/>
+        <w:strike w:val="0"/>
+        <w:color w:val="595959"/>
+        <w:sz w:val="28"/>
+        <w:szCs w:val="28"/>
+        <w:u w:val="none"/>
+        <w:shd w:fill="auto" w:val="clear"/>
+        <w:vertAlign w:val="baseline"/>
+      </w:rPr>
+    </w:lvl>
+  </w:abstractNum>
   <w:num w:numId="1">
     <w:abstractNumId w:val="1"/>
   </w:num>
   <w:num w:numId="2">
     <w:abstractNumId w:val="2"/>
+  </w:num>
+  <w:num w:numId="3">
+    <w:abstractNumId w:val="3"/>
   </w:num>
 </w:numbering>
 </file>

</xml_diff>